<commit_message>
INcluded all the newly calculated partition partition coefficients into the word document.
</commit_message>
<xml_diff>
--- a/parameters_new_Tien_250616_.docx
+++ b/parameters_new_Tien_250616_.docx
@@ -119,7 +119,7 @@
     </w:p>
     <w:p>
       <w:pPr>
-        <w:pStyle w:val="ListParagraph"/>
+        <w:pStyle w:val="Listeavsnitt"/>
         <w:numPr>
           <w:ilvl w:val="0"/>
           <w:numId w:val="3"/>
@@ -140,7 +140,7 @@
     </w:p>
     <w:p>
       <w:pPr>
-        <w:pStyle w:val="ListParagraph"/>
+        <w:pStyle w:val="Listeavsnitt"/>
         <w:numPr>
           <w:ilvl w:val="0"/>
           <w:numId w:val="3"/>
@@ -178,7 +178,7 @@
     </w:p>
     <w:p>
       <w:pPr>
-        <w:pStyle w:val="ListParagraph"/>
+        <w:pStyle w:val="Listeavsnitt"/>
         <w:numPr>
           <w:ilvl w:val="0"/>
           <w:numId w:val="3"/>
@@ -210,7 +210,7 @@
     </w:p>
     <w:p>
       <w:pPr>
-        <w:pStyle w:val="ListParagraph"/>
+        <w:pStyle w:val="Listeavsnitt"/>
         <w:numPr>
           <w:ilvl w:val="0"/>
           <w:numId w:val="3"/>
@@ -232,7 +232,7 @@
     </w:p>
     <w:p>
       <w:pPr>
-        <w:pStyle w:val="ListParagraph"/>
+        <w:pStyle w:val="Listeavsnitt"/>
         <w:numPr>
           <w:ilvl w:val="0"/>
           <w:numId w:val="3"/>
@@ -254,7 +254,7 @@
     </w:p>
     <w:p>
       <w:pPr>
-        <w:pStyle w:val="ListParagraph"/>
+        <w:pStyle w:val="Listeavsnitt"/>
         <w:numPr>
           <w:ilvl w:val="0"/>
           <w:numId w:val="3"/>
@@ -276,7 +276,7 @@
     </w:p>
     <w:p>
       <w:pPr>
-        <w:pStyle w:val="ListParagraph"/>
+        <w:pStyle w:val="Listeavsnitt"/>
         <w:numPr>
           <w:ilvl w:val="0"/>
           <w:numId w:val="3"/>
@@ -298,7 +298,7 @@
     </w:p>
     <w:p>
       <w:pPr>
-        <w:pStyle w:val="ListParagraph"/>
+        <w:pStyle w:val="Listeavsnitt"/>
         <w:numPr>
           <w:ilvl w:val="1"/>
           <w:numId w:val="3"/>
@@ -338,7 +338,7 @@
     </w:p>
     <w:p>
       <w:pPr>
-        <w:pStyle w:val="ListParagraph"/>
+        <w:pStyle w:val="Listeavsnitt"/>
         <w:numPr>
           <w:ilvl w:val="0"/>
           <w:numId w:val="3"/>
@@ -360,7 +360,7 @@
     </w:p>
     <w:p>
       <w:pPr>
-        <w:pStyle w:val="ListParagraph"/>
+        <w:pStyle w:val="Listeavsnitt"/>
         <w:numPr>
           <w:ilvl w:val="0"/>
           <w:numId w:val="3"/>
@@ -382,7 +382,7 @@
     </w:p>
     <w:p>
       <w:pPr>
-        <w:pStyle w:val="ListParagraph"/>
+        <w:pStyle w:val="Listeavsnitt"/>
         <w:numPr>
           <w:ilvl w:val="0"/>
           <w:numId w:val="3"/>
@@ -404,7 +404,7 @@
     </w:p>
     <w:p>
       <w:pPr>
-        <w:pStyle w:val="ListParagraph"/>
+        <w:pStyle w:val="Listeavsnitt"/>
         <w:numPr>
           <w:ilvl w:val="0"/>
           <w:numId w:val="3"/>
@@ -426,7 +426,7 @@
     </w:p>
     <w:p>
       <w:pPr>
-        <w:pStyle w:val="ListParagraph"/>
+        <w:pStyle w:val="Listeavsnitt"/>
         <w:numPr>
           <w:ilvl w:val="0"/>
           <w:numId w:val="3"/>
@@ -448,7 +448,7 @@
     </w:p>
     <w:p>
       <w:pPr>
-        <w:pStyle w:val="ListParagraph"/>
+        <w:pStyle w:val="Listeavsnitt"/>
         <w:numPr>
           <w:ilvl w:val="0"/>
           <w:numId w:val="3"/>
@@ -470,7 +470,7 @@
     </w:p>
     <w:p>
       <w:pPr>
-        <w:pStyle w:val="ListParagraph"/>
+        <w:pStyle w:val="Listeavsnitt"/>
         <w:numPr>
           <w:ilvl w:val="0"/>
           <w:numId w:val="3"/>
@@ -492,7 +492,7 @@
     </w:p>
     <w:p>
       <w:pPr>
-        <w:pStyle w:val="ListParagraph"/>
+        <w:pStyle w:val="Listeavsnitt"/>
         <w:numPr>
           <w:ilvl w:val="0"/>
           <w:numId w:val="3"/>
@@ -530,7 +530,7 @@
     </w:p>
     <w:p>
       <w:pPr>
-        <w:pStyle w:val="ListParagraph"/>
+        <w:pStyle w:val="Listeavsnitt"/>
         <w:numPr>
           <w:ilvl w:val="0"/>
           <w:numId w:val="3"/>
@@ -552,7 +552,7 @@
     </w:p>
     <w:p>
       <w:pPr>
-        <w:pStyle w:val="ListParagraph"/>
+        <w:pStyle w:val="Listeavsnitt"/>
         <w:numPr>
           <w:ilvl w:val="0"/>
           <w:numId w:val="3"/>
@@ -574,7 +574,7 @@
     </w:p>
     <w:p>
       <w:pPr>
-        <w:pStyle w:val="ListParagraph"/>
+        <w:pStyle w:val="Listeavsnitt"/>
         <w:numPr>
           <w:ilvl w:val="0"/>
           <w:numId w:val="3"/>
@@ -652,7 +652,7 @@
     </w:p>
     <w:p>
       <w:pPr>
-        <w:pStyle w:val="ListParagraph"/>
+        <w:pStyle w:val="Listeavsnitt"/>
         <w:numPr>
           <w:ilvl w:val="0"/>
           <w:numId w:val="6"/>
@@ -677,7 +677,7 @@
     </w:p>
     <w:p>
       <w:pPr>
-        <w:pStyle w:val="ListParagraph"/>
+        <w:pStyle w:val="Listeavsnitt"/>
         <w:numPr>
           <w:ilvl w:val="0"/>
           <w:numId w:val="6"/>
@@ -702,7 +702,7 @@
     </w:p>
     <w:p>
       <w:pPr>
-        <w:pStyle w:val="ListParagraph"/>
+        <w:pStyle w:val="Listeavsnitt"/>
         <w:numPr>
           <w:ilvl w:val="0"/>
           <w:numId w:val="6"/>
@@ -745,7 +745,7 @@
     </w:p>
     <w:p>
       <w:pPr>
-        <w:pStyle w:val="ListParagraph"/>
+        <w:pStyle w:val="Listeavsnitt"/>
         <w:numPr>
           <w:ilvl w:val="0"/>
           <w:numId w:val="9"/>
@@ -767,7 +767,7 @@
     </w:p>
     <w:p>
       <w:pPr>
-        <w:pStyle w:val="ListParagraph"/>
+        <w:pStyle w:val="Listeavsnitt"/>
         <w:numPr>
           <w:ilvl w:val="0"/>
           <w:numId w:val="9"/>
@@ -937,59 +937,7 @@
           <w:szCs w:val="20"/>
           <w:shd w:val="clear" w:color="auto" w:fill="FFFFFF"/>
         </w:rPr>
-        <w:t xml:space="preserve"> </w:t>
-      </w:r>
-      <w:proofErr w:type="spellStart"/>
-      <w:r>
-        <w:rPr>
-          <w:rFonts w:ascii="Arial" w:hAnsi="Arial" w:cs="Arial"/>
-          <w:i/>
-          <w:iCs/>
-          <w:color w:val="222222"/>
-          <w:sz w:val="20"/>
-          <w:szCs w:val="20"/>
-          <w:shd w:val="clear" w:color="auto" w:fill="FFFFFF"/>
-        </w:rPr>
-        <w:t>Toxicology</w:t>
-      </w:r>
-      <w:proofErr w:type="spellEnd"/>
-      <w:r>
-        <w:rPr>
-          <w:rFonts w:ascii="Arial" w:hAnsi="Arial" w:cs="Arial"/>
-          <w:i/>
-          <w:iCs/>
-          <w:color w:val="222222"/>
-          <w:sz w:val="20"/>
-          <w:szCs w:val="20"/>
-          <w:shd w:val="clear" w:color="auto" w:fill="FFFFFF"/>
-        </w:rPr>
-        <w:t xml:space="preserve"> and </w:t>
-      </w:r>
-      <w:proofErr w:type="spellStart"/>
-      <w:r>
-        <w:rPr>
-          <w:rFonts w:ascii="Arial" w:hAnsi="Arial" w:cs="Arial"/>
-          <w:i/>
-          <w:iCs/>
-          <w:color w:val="222222"/>
-          <w:sz w:val="20"/>
-          <w:szCs w:val="20"/>
-          <w:shd w:val="clear" w:color="auto" w:fill="FFFFFF"/>
-        </w:rPr>
-        <w:t>Environmental</w:t>
-      </w:r>
-      <w:proofErr w:type="spellEnd"/>
-      <w:r>
-        <w:rPr>
-          <w:rFonts w:ascii="Arial" w:hAnsi="Arial" w:cs="Arial"/>
-          <w:i/>
-          <w:iCs/>
-          <w:color w:val="222222"/>
-          <w:sz w:val="20"/>
-          <w:szCs w:val="20"/>
-          <w:shd w:val="clear" w:color="auto" w:fill="FFFFFF"/>
-        </w:rPr>
-        <w:t xml:space="preserve"> Health, Part A</w:t>
+        <w:t xml:space="preserve"> Toxicology and Environmental Health, Part A</w:t>
       </w:r>
       <w:r>
         <w:rPr>
@@ -1174,7 +1122,7 @@
     </w:p>
     <w:tbl>
       <w:tblPr>
-        <w:tblStyle w:val="TableGrid"/>
+        <w:tblStyle w:val="Tabellrutenett"/>
         <w:tblW w:w="9063" w:type="dxa"/>
         <w:tblLayout w:type="fixed"/>
         <w:tblLook w:val="04A0" w:firstRow="1" w:lastRow="0" w:firstColumn="1" w:lastColumn="0" w:noHBand="0" w:noVBand="1"/>
@@ -1783,21 +1731,7 @@
                 <w:sz w:val="20"/>
                 <w:szCs w:val="20"/>
               </w:rPr>
-              <w:t>F_B_</w:t>
-            </w:r>
-            <w:r>
-              <w:rPr>
-                <w:sz w:val="20"/>
-                <w:szCs w:val="20"/>
-              </w:rPr>
-              <w:t>V</w:t>
-            </w:r>
-            <w:r>
-              <w:rPr>
-                <w:sz w:val="20"/>
-                <w:szCs w:val="20"/>
-              </w:rPr>
-              <w:t>B</w:t>
+              <w:t>F_B_VB</w:t>
             </w:r>
           </w:p>
         </w:tc>
@@ -1820,21 +1754,7 @@
                 <w:sz w:val="20"/>
                 <w:szCs w:val="20"/>
               </w:rPr>
-              <w:t>0.</w:t>
-            </w:r>
-            <w:r>
-              <w:rPr>
-                <w:sz w:val="20"/>
-                <w:szCs w:val="20"/>
-              </w:rPr>
-              <w:t>6</w:t>
-            </w:r>
-            <w:r>
-              <w:rPr>
-                <w:sz w:val="20"/>
-                <w:szCs w:val="20"/>
-              </w:rPr>
-              <w:t>5</w:t>
+              <w:t>0.65</w:t>
             </w:r>
           </w:p>
         </w:tc>
@@ -2305,25 +2225,7 @@
                 <w:szCs w:val="20"/>
                 <w:lang w:val="en-US"/>
               </w:rPr>
-              <w:t>A</w:t>
-            </w:r>
-            <w:r>
-              <w:rPr>
-                <w:color w:val="70AD47" w:themeColor="accent6"/>
-                <w:sz w:val="20"/>
-                <w:szCs w:val="20"/>
-                <w:lang w:val="en-US"/>
-              </w:rPr>
-              <w:t xml:space="preserve">rterial </w:t>
-            </w:r>
-            <w:r>
-              <w:rPr>
-                <w:color w:val="70AD47" w:themeColor="accent6"/>
-                <w:sz w:val="20"/>
-                <w:szCs w:val="20"/>
-                <w:lang w:val="en-US"/>
-              </w:rPr>
-              <w:t>blood volume</w:t>
+              <w:t>Arterial blood volume</w:t>
             </w:r>
           </w:p>
         </w:tc>
@@ -2480,87 +2382,7 @@
                 <w:szCs w:val="20"/>
                 <w:lang w:val="en-US"/>
               </w:rPr>
-              <w:t>BW</w:t>
-            </w:r>
-            <w:r>
-              <w:rPr>
-                <w:sz w:val="20"/>
-                <w:szCs w:val="20"/>
-                <w:lang w:val="en-US"/>
-              </w:rPr>
-              <w:t xml:space="preserve"> </w:t>
-            </w:r>
-            <w:r>
-              <w:rPr>
-                <w:sz w:val="20"/>
-                <w:szCs w:val="20"/>
-                <w:lang w:val="en-US"/>
-              </w:rPr>
-              <w:t>*</w:t>
-            </w:r>
-            <w:r>
-              <w:rPr>
-                <w:sz w:val="20"/>
-                <w:szCs w:val="20"/>
-                <w:lang w:val="en-US"/>
-              </w:rPr>
-              <w:t xml:space="preserve"> </w:t>
-            </w:r>
-            <w:r>
-              <w:rPr>
-                <w:sz w:val="20"/>
-                <w:szCs w:val="20"/>
-                <w:lang w:val="en-US"/>
-              </w:rPr>
-              <w:t>F_B</w:t>
-            </w:r>
-            <w:r>
-              <w:rPr>
-                <w:sz w:val="20"/>
-                <w:szCs w:val="20"/>
-                <w:lang w:val="en-US"/>
-              </w:rPr>
-              <w:t xml:space="preserve"> </w:t>
-            </w:r>
-            <w:r>
-              <w:rPr>
-                <w:sz w:val="20"/>
-                <w:szCs w:val="20"/>
-                <w:lang w:val="en-US"/>
-              </w:rPr>
-              <w:t>*</w:t>
-            </w:r>
-            <w:r>
-              <w:rPr>
-                <w:sz w:val="20"/>
-                <w:szCs w:val="20"/>
-                <w:lang w:val="en-US"/>
-              </w:rPr>
-              <w:t xml:space="preserve"> </w:t>
-            </w:r>
-            <w:r>
-              <w:rPr>
-                <w:sz w:val="20"/>
-                <w:szCs w:val="20"/>
-                <w:lang w:val="en-US"/>
-              </w:rPr>
-              <w:t>F_B_</w:t>
-            </w:r>
-            <w:r>
-              <w:rPr>
-                <w:sz w:val="20"/>
-                <w:szCs w:val="20"/>
-                <w:lang w:val="en-US"/>
-              </w:rPr>
-              <w:t>V</w:t>
-            </w:r>
-            <w:r>
-              <w:rPr>
-                <w:sz w:val="20"/>
-                <w:szCs w:val="20"/>
-                <w:lang w:val="en-US"/>
-              </w:rPr>
-              <w:t>B</w:t>
+              <w:t>BW * F_B * F_B_VB</w:t>
             </w:r>
           </w:p>
         </w:tc>
@@ -2670,15 +2492,7 @@
                 <w:szCs w:val="20"/>
                 <w:lang w:val="en-US"/>
               </w:rPr>
-              <w:t>BW * F_</w:t>
-            </w:r>
-            <w:r>
-              <w:rPr>
-                <w:sz w:val="20"/>
-                <w:szCs w:val="20"/>
-                <w:lang w:val="en-US"/>
-              </w:rPr>
-              <w:t>T</w:t>
+              <w:t>BW * F_T</w:t>
             </w:r>
           </w:p>
         </w:tc>
@@ -2799,15 +2613,7 @@
                 <w:szCs w:val="20"/>
                 <w:lang w:val="en-US"/>
               </w:rPr>
-              <w:t>F_</w:t>
-            </w:r>
-            <w:r>
-              <w:rPr>
-                <w:sz w:val="20"/>
-                <w:szCs w:val="20"/>
-                <w:lang w:val="en-US"/>
-              </w:rPr>
-              <w:t>Ki</w:t>
+              <w:t>F_Ki</w:t>
             </w:r>
             <w:proofErr w:type="spellEnd"/>
           </w:p>
@@ -2929,15 +2735,7 @@
                 <w:szCs w:val="20"/>
                 <w:lang w:val="en-US"/>
               </w:rPr>
-              <w:t>F_</w:t>
-            </w:r>
-            <w:r>
-              <w:rPr>
-                <w:sz w:val="20"/>
-                <w:szCs w:val="20"/>
-                <w:lang w:val="en-US"/>
-              </w:rPr>
-              <w:t>Li</w:t>
+              <w:t>F_Li</w:t>
             </w:r>
             <w:proofErr w:type="spellEnd"/>
           </w:p>
@@ -4020,7 +3818,15 @@
                 <w:szCs w:val="20"/>
                 <w:lang w:val="en-US"/>
               </w:rPr>
-              <w:t>0.1</w:t>
+              <w:t>0.</w:t>
+            </w:r>
+            <w:r>
+              <w:rPr>
+                <w:sz w:val="20"/>
+                <w:szCs w:val="20"/>
+                <w:lang w:val="en-US"/>
+              </w:rPr>
+              <w:t>63</w:t>
             </w:r>
           </w:p>
         </w:tc>
@@ -4065,61 +3871,215 @@
           <w:p>
             <w:pPr>
               <w:rPr>
+                <w:color w:val="ED7D31" w:themeColor="accent2"/>
+                <w:sz w:val="20"/>
+                <w:szCs w:val="20"/>
+                <w:lang w:val="en-US"/>
+              </w:rPr>
+            </w:pPr>
+            <w:r>
+              <w:rPr>
+                <w:color w:val="ED7D31" w:themeColor="accent2"/>
+                <w:sz w:val="20"/>
+                <w:szCs w:val="20"/>
+                <w:lang w:val="en-US"/>
+              </w:rPr>
+              <w:t xml:space="preserve">GA below detection level -&gt; hence </w:t>
+            </w:r>
+            <w:proofErr w:type="spellStart"/>
+            <w:r>
+              <w:rPr>
+                <w:color w:val="ED7D31" w:themeColor="accent2"/>
+                <w:sz w:val="20"/>
+                <w:szCs w:val="20"/>
+                <w:lang w:val="en-US"/>
+              </w:rPr>
+              <w:t>p_LiB_GA</w:t>
+            </w:r>
+            <w:proofErr w:type="spellEnd"/>
+            <w:r>
+              <w:rPr>
+                <w:color w:val="ED7D31" w:themeColor="accent2"/>
+                <w:sz w:val="20"/>
+                <w:szCs w:val="20"/>
+                <w:lang w:val="en-US"/>
+              </w:rPr>
+              <w:t xml:space="preserve"> </w:t>
+            </w:r>
+            <w:proofErr w:type="spellStart"/>
+            <w:proofErr w:type="gramStart"/>
+            <w:r>
+              <w:rPr>
+                <w:color w:val="ED7D31" w:themeColor="accent2"/>
+                <w:sz w:val="20"/>
+                <w:szCs w:val="20"/>
+                <w:lang w:val="en-US"/>
+              </w:rPr>
+              <w:t>can not</w:t>
+            </w:r>
+            <w:proofErr w:type="spellEnd"/>
+            <w:proofErr w:type="gramEnd"/>
+            <w:r>
+              <w:rPr>
+                <w:color w:val="ED7D31" w:themeColor="accent2"/>
+                <w:sz w:val="20"/>
+                <w:szCs w:val="20"/>
+                <w:lang w:val="en-US"/>
+              </w:rPr>
+              <w:t xml:space="preserve"> be calculated based on this work</w:t>
+            </w:r>
+            <w:r>
+              <w:rPr>
+                <w:color w:val="ED7D31" w:themeColor="accent2"/>
+                <w:sz w:val="20"/>
+                <w:szCs w:val="20"/>
+                <w:lang w:val="en-US"/>
+              </w:rPr>
+              <w:t>.</w:t>
+            </w:r>
+          </w:p>
+          <w:p>
+            <w:pPr>
+              <w:rPr>
                 <w:color w:val="000000" w:themeColor="text1"/>
                 <w:sz w:val="20"/>
                 <w:szCs w:val="20"/>
-                <w:lang w:val="en-US"/>
-              </w:rPr>
-            </w:pPr>
-            <w:r>
-              <w:rPr>
-                <w:color w:val="ED7D31" w:themeColor="accent2"/>
-                <w:sz w:val="20"/>
-                <w:szCs w:val="20"/>
-                <w:lang w:val="en-US"/>
-              </w:rPr>
-              <w:t xml:space="preserve">GA below detection level -&gt; hence </w:t>
-            </w:r>
-            <w:proofErr w:type="spellStart"/>
-            <w:r>
-              <w:rPr>
-                <w:color w:val="ED7D31" w:themeColor="accent2"/>
-                <w:sz w:val="20"/>
-                <w:szCs w:val="20"/>
-                <w:lang w:val="en-US"/>
-              </w:rPr>
-              <w:t>p_LiB_GA</w:t>
-            </w:r>
-            <w:proofErr w:type="spellEnd"/>
-            <w:r>
-              <w:rPr>
-                <w:color w:val="ED7D31" w:themeColor="accent2"/>
-                <w:sz w:val="20"/>
-                <w:szCs w:val="20"/>
-                <w:lang w:val="en-US"/>
-              </w:rPr>
-              <w:t xml:space="preserve"> </w:t>
-            </w:r>
-            <w:proofErr w:type="spellStart"/>
-            <w:r>
-              <w:rPr>
-                <w:color w:val="ED7D31" w:themeColor="accent2"/>
-                <w:sz w:val="20"/>
-                <w:szCs w:val="20"/>
-                <w:lang w:val="en-US"/>
-              </w:rPr>
-              <w:t>can not</w:t>
-            </w:r>
-            <w:proofErr w:type="spellEnd"/>
-            <w:r>
-              <w:rPr>
-                <w:color w:val="ED7D31" w:themeColor="accent2"/>
-                <w:sz w:val="20"/>
-                <w:szCs w:val="20"/>
-                <w:lang w:val="en-US"/>
-              </w:rPr>
-              <w:t xml:space="preserve"> be calculated based on this work</w:t>
-            </w:r>
+                <w:lang w:val="en-GB"/>
+              </w:rPr>
+            </w:pPr>
+            <w:r>
+              <w:rPr>
+                <w:color w:val="000000" w:themeColor="text1"/>
+                <w:sz w:val="20"/>
+                <w:szCs w:val="20"/>
+                <w:lang w:val="en-GB"/>
+              </w:rPr>
+              <w:t xml:space="preserve">This is correct for the rats, but the values are measurable in the Doerge (2005) paper on acrylamide in mice. </w:t>
+            </w:r>
+          </w:p>
+          <w:p>
+            <w:pPr>
+              <w:rPr>
+                <w:color w:val="000000" w:themeColor="text1"/>
+                <w:sz w:val="20"/>
+                <w:szCs w:val="20"/>
+                <w:lang w:val="en-GB"/>
+              </w:rPr>
+            </w:pPr>
+            <w:r>
+              <w:rPr>
+                <w:color w:val="000000" w:themeColor="text1"/>
+                <w:sz w:val="20"/>
+                <w:szCs w:val="20"/>
+                <w:lang w:val="en-GB"/>
+              </w:rPr>
+              <w:t>In mice</w:t>
+            </w:r>
+          </w:p>
+          <w:p>
+            <w:pPr>
+              <w:rPr>
+                <w:color w:val="000000" w:themeColor="text1"/>
+                <w:sz w:val="20"/>
+                <w:szCs w:val="20"/>
+                <w:lang w:val="en-GB"/>
+              </w:rPr>
+            </w:pPr>
+            <w:r>
+              <w:rPr>
+                <w:color w:val="000000" w:themeColor="text1"/>
+                <w:sz w:val="20"/>
+                <w:szCs w:val="20"/>
+                <w:lang w:val="en-GB"/>
+              </w:rPr>
+              <w:t>Male 1h 0.36/0.8=0.45</w:t>
+            </w:r>
+          </w:p>
+          <w:p>
+            <w:pPr>
+              <w:rPr>
+                <w:color w:val="000000" w:themeColor="text1"/>
+                <w:sz w:val="20"/>
+                <w:szCs w:val="20"/>
+                <w:lang w:val="en-GB"/>
+              </w:rPr>
+            </w:pPr>
+            <w:r>
+              <w:rPr>
+                <w:color w:val="000000" w:themeColor="text1"/>
+                <w:sz w:val="20"/>
+                <w:szCs w:val="20"/>
+                <w:lang w:val="en-GB"/>
+              </w:rPr>
+              <w:t>Male 2h 0.32/0.5=0.64</w:t>
+            </w:r>
+          </w:p>
+          <w:p>
+            <w:pPr>
+              <w:rPr>
+                <w:color w:val="000000" w:themeColor="text1"/>
+                <w:sz w:val="20"/>
+                <w:szCs w:val="20"/>
+                <w:lang w:val="en-GB"/>
+              </w:rPr>
+            </w:pPr>
+            <w:r>
+              <w:rPr>
+                <w:color w:val="000000" w:themeColor="text1"/>
+                <w:sz w:val="20"/>
+                <w:szCs w:val="20"/>
+                <w:lang w:val="en-GB"/>
+              </w:rPr>
+              <w:t>Female 1h 0.34/0.63=0.54</w:t>
+            </w:r>
+          </w:p>
+          <w:p>
+            <w:pPr>
+              <w:rPr>
+                <w:color w:val="000000" w:themeColor="text1"/>
+                <w:sz w:val="20"/>
+                <w:szCs w:val="20"/>
+                <w:lang w:val="en-GB"/>
+              </w:rPr>
+            </w:pPr>
+            <w:r>
+              <w:rPr>
+                <w:color w:val="000000" w:themeColor="text1"/>
+                <w:sz w:val="20"/>
+                <w:szCs w:val="20"/>
+                <w:lang w:val="en-GB"/>
+              </w:rPr>
+              <w:t>Female 2h 0.36/0.39=0.92</w:t>
+            </w:r>
+          </w:p>
+          <w:p>
+            <w:pPr>
+              <w:rPr>
+                <w:color w:val="000000" w:themeColor="text1"/>
+                <w:sz w:val="20"/>
+                <w:szCs w:val="20"/>
+                <w:lang w:val="en-GB"/>
+              </w:rPr>
+            </w:pPr>
+            <w:r>
+              <w:rPr>
+                <w:color w:val="000000" w:themeColor="text1"/>
+                <w:sz w:val="20"/>
+                <w:szCs w:val="20"/>
+                <w:lang w:val="en-GB"/>
+              </w:rPr>
+              <w:t>The average is 0.63</w:t>
+            </w:r>
+          </w:p>
+          <w:p>
+            <w:pPr>
+              <w:rPr>
+                <w:color w:val="000000" w:themeColor="text1"/>
+                <w:sz w:val="20"/>
+                <w:szCs w:val="20"/>
+                <w:lang w:val="en-GB"/>
+              </w:rPr>
+            </w:pPr>
           </w:p>
         </w:tc>
       </w:tr>
@@ -4329,6 +4289,150 @@
               </w:rPr>
               <w:t xml:space="preserve"> Miller et al. 1981</w:t>
             </w:r>
+          </w:p>
+          <w:p>
+            <w:pPr>
+              <w:rPr>
+                <w:color w:val="000000" w:themeColor="text1"/>
+                <w:sz w:val="20"/>
+                <w:szCs w:val="20"/>
+                <w:lang w:val="en-GB"/>
+              </w:rPr>
+            </w:pPr>
+            <w:r>
+              <w:rPr>
+                <w:color w:val="000000" w:themeColor="text1"/>
+                <w:sz w:val="20"/>
+                <w:szCs w:val="20"/>
+                <w:lang w:val="en-GB"/>
+              </w:rPr>
+              <w:t xml:space="preserve">Calculations from tissue </w:t>
+            </w:r>
+            <w:proofErr w:type="spellStart"/>
+            <w:r>
+              <w:rPr>
+                <w:color w:val="000000" w:themeColor="text1"/>
+                <w:sz w:val="20"/>
+                <w:szCs w:val="20"/>
+                <w:lang w:val="en-GB"/>
+              </w:rPr>
+              <w:t>blod</w:t>
+            </w:r>
+            <w:proofErr w:type="spellEnd"/>
+            <w:r>
+              <w:rPr>
+                <w:color w:val="000000" w:themeColor="text1"/>
+                <w:sz w:val="20"/>
+                <w:szCs w:val="20"/>
+                <w:lang w:val="en-GB"/>
+              </w:rPr>
+              <w:t xml:space="preserve"> using the analysed values for muscle.</w:t>
+            </w:r>
+          </w:p>
+          <w:p>
+            <w:pPr>
+              <w:rPr>
+                <w:color w:val="000000" w:themeColor="text1"/>
+                <w:sz w:val="20"/>
+                <w:szCs w:val="20"/>
+                <w:lang w:val="en-GB"/>
+              </w:rPr>
+            </w:pPr>
+            <w:r>
+              <w:rPr>
+                <w:color w:val="000000" w:themeColor="text1"/>
+                <w:sz w:val="20"/>
+                <w:szCs w:val="20"/>
+                <w:lang w:val="en-GB"/>
+              </w:rPr>
+              <w:t>Male 2h 0.51/0.64= 0.9</w:t>
+            </w:r>
+          </w:p>
+          <w:p>
+            <w:pPr>
+              <w:rPr>
+                <w:color w:val="000000" w:themeColor="text1"/>
+                <w:sz w:val="20"/>
+                <w:szCs w:val="20"/>
+                <w:lang w:val="en-GB"/>
+              </w:rPr>
+            </w:pPr>
+            <w:r>
+              <w:rPr>
+                <w:color w:val="000000" w:themeColor="text1"/>
+                <w:sz w:val="20"/>
+                <w:szCs w:val="20"/>
+                <w:lang w:val="en-GB"/>
+              </w:rPr>
+              <w:t>Male 4h 0.22/0.33=0.67</w:t>
+            </w:r>
+          </w:p>
+          <w:p>
+            <w:pPr>
+              <w:rPr>
+                <w:color w:val="000000" w:themeColor="text1"/>
+                <w:sz w:val="20"/>
+                <w:szCs w:val="20"/>
+                <w:lang w:val="en-GB"/>
+              </w:rPr>
+            </w:pPr>
+            <w:r>
+              <w:rPr>
+                <w:color w:val="000000" w:themeColor="text1"/>
+                <w:sz w:val="20"/>
+                <w:szCs w:val="20"/>
+                <w:lang w:val="en-GB"/>
+              </w:rPr>
+              <w:t>Female 2h 0.45/0.69=0.65</w:t>
+            </w:r>
+          </w:p>
+          <w:p>
+            <w:pPr>
+              <w:rPr>
+                <w:color w:val="000000" w:themeColor="text1"/>
+                <w:sz w:val="20"/>
+                <w:szCs w:val="20"/>
+                <w:lang w:val="en-GB"/>
+              </w:rPr>
+            </w:pPr>
+            <w:r>
+              <w:rPr>
+                <w:color w:val="000000" w:themeColor="text1"/>
+                <w:sz w:val="20"/>
+                <w:szCs w:val="20"/>
+                <w:lang w:val="en-GB"/>
+              </w:rPr>
+              <w:t>Female 4h 0.20/0.32=0.63</w:t>
+            </w:r>
+          </w:p>
+          <w:p>
+            <w:pPr>
+              <w:rPr>
+                <w:color w:val="000000" w:themeColor="text1"/>
+                <w:sz w:val="20"/>
+                <w:szCs w:val="20"/>
+                <w:lang w:val="en-GB"/>
+              </w:rPr>
+            </w:pPr>
+            <w:r>
+              <w:rPr>
+                <w:color w:val="000000" w:themeColor="text1"/>
+                <w:sz w:val="20"/>
+                <w:szCs w:val="20"/>
+                <w:lang w:val="en-GB"/>
+              </w:rPr>
+              <w:t>The average would be 0.71</w:t>
+            </w:r>
+          </w:p>
+          <w:p>
+            <w:pPr>
+              <w:rPr>
+                <w:color w:val="000000" w:themeColor="text1"/>
+                <w:sz w:val="20"/>
+                <w:szCs w:val="20"/>
+                <w:lang w:val="en-GB"/>
+              </w:rPr>
+            </w:pPr>
           </w:p>
         </w:tc>
       </w:tr>
@@ -4449,6 +4553,423 @@
           <w:p>
             <w:pPr>
               <w:rPr>
+                <w:color w:val="ED7D31" w:themeColor="accent2"/>
+                <w:sz w:val="20"/>
+                <w:szCs w:val="20"/>
+                <w:lang w:val="en-US"/>
+              </w:rPr>
+            </w:pPr>
+            <w:proofErr w:type="spellStart"/>
+            <w:r>
+              <w:rPr>
+                <w:color w:val="ED7D31" w:themeColor="accent2"/>
+                <w:sz w:val="20"/>
+                <w:szCs w:val="20"/>
+                <w:lang w:val="en-US"/>
+              </w:rPr>
+              <w:t>Tissue_Blood_partition</w:t>
+            </w:r>
+            <w:proofErr w:type="spellEnd"/>
+            <w:r>
+              <w:rPr>
+                <w:color w:val="ED7D31" w:themeColor="accent2"/>
+                <w:sz w:val="20"/>
+                <w:szCs w:val="20"/>
+                <w:lang w:val="en-US"/>
+              </w:rPr>
+              <w:t xml:space="preserve"> coefficient.</w:t>
+            </w:r>
+          </w:p>
+        </w:tc>
+        <w:tc>
+          <w:tcPr>
+            <w:tcW w:w="1354" w:type="dxa"/>
+          </w:tcPr>
+          <w:p>
+            <w:pPr>
+              <w:rPr>
+                <w:sz w:val="20"/>
+                <w:szCs w:val="20"/>
+                <w:lang w:val="en-US"/>
+              </w:rPr>
+            </w:pPr>
+            <w:proofErr w:type="spellStart"/>
+            <w:r>
+              <w:rPr>
+                <w:sz w:val="20"/>
+                <w:szCs w:val="20"/>
+                <w:highlight w:val="yellow"/>
+                <w:lang w:val="en-US"/>
+              </w:rPr>
+              <w:t>pAA_TB</w:t>
+            </w:r>
+            <w:proofErr w:type="spellEnd"/>
+          </w:p>
+        </w:tc>
+        <w:tc>
+          <w:tcPr>
+            <w:tcW w:w="1260" w:type="dxa"/>
+          </w:tcPr>
+          <w:p>
+            <w:pPr>
+              <w:tabs>
+                <w:tab w:val="left" w:pos="840"/>
+              </w:tabs>
+              <w:rPr>
+                <w:sz w:val="20"/>
+                <w:szCs w:val="20"/>
+                <w:lang w:val="en-US"/>
+              </w:rPr>
+            </w:pPr>
+            <w:r>
+              <w:rPr>
+                <w:sz w:val="20"/>
+                <w:szCs w:val="20"/>
+                <w:lang w:val="en-US"/>
+              </w:rPr>
+              <w:t>0.2</w:t>
+            </w:r>
+          </w:p>
+        </w:tc>
+        <w:tc>
+          <w:tcPr>
+            <w:tcW w:w="1350" w:type="dxa"/>
+          </w:tcPr>
+          <w:p>
+            <w:pPr>
+              <w:rPr>
+                <w:sz w:val="20"/>
+                <w:szCs w:val="20"/>
+                <w:lang w:val="en-US"/>
+              </w:rPr>
+            </w:pPr>
+          </w:p>
+        </w:tc>
+        <w:tc>
+          <w:tcPr>
+            <w:tcW w:w="2678" w:type="dxa"/>
+          </w:tcPr>
+          <w:p>
+            <w:pPr>
+              <w:rPr>
+                <w:color w:val="000000" w:themeColor="text1"/>
+                <w:sz w:val="20"/>
+                <w:szCs w:val="20"/>
+                <w:lang w:val="en-US"/>
+              </w:rPr>
+            </w:pPr>
+            <w:proofErr w:type="gramStart"/>
+            <w:r>
+              <w:rPr>
+                <w:color w:val="000000" w:themeColor="text1"/>
+                <w:sz w:val="20"/>
+                <w:szCs w:val="20"/>
+                <w:lang w:val="en-US"/>
+              </w:rPr>
+              <w:t>calculate</w:t>
+            </w:r>
+            <w:proofErr w:type="gramEnd"/>
+            <w:r>
+              <w:rPr>
+                <w:color w:val="000000" w:themeColor="text1"/>
+                <w:sz w:val="20"/>
+                <w:szCs w:val="20"/>
+                <w:lang w:val="en-US"/>
+              </w:rPr>
+              <w:t xml:space="preserve"> this from </w:t>
+            </w:r>
+            <w:r>
+              <w:rPr>
+                <w:color w:val="000000" w:themeColor="text1"/>
+                <w:sz w:val="20"/>
+                <w:szCs w:val="20"/>
+                <w:lang w:val="en-US"/>
+              </w:rPr>
+              <w:t xml:space="preserve">Doerge (2005) paper on acrylamide in </w:t>
+            </w:r>
+            <w:r>
+              <w:rPr>
+                <w:color w:val="000000" w:themeColor="text1"/>
+                <w:sz w:val="20"/>
+                <w:szCs w:val="20"/>
+                <w:lang w:val="en-US"/>
+              </w:rPr>
+              <w:t>rats</w:t>
+            </w:r>
+          </w:p>
+        </w:tc>
+      </w:tr>
+      <w:tr>
+        <w:tc>
+          <w:tcPr>
+            <w:tcW w:w="2421" w:type="dxa"/>
+            <w:vMerge/>
+            <w:tcBorders>
+              <w:bottom w:val="single" w:sz="4" w:space="0" w:color="auto"/>
+            </w:tcBorders>
+          </w:tcPr>
+          <w:p>
+            <w:pPr>
+              <w:rPr>
+                <w:color w:val="ED7D31" w:themeColor="accent2"/>
+                <w:sz w:val="20"/>
+                <w:szCs w:val="20"/>
+                <w:lang w:val="en-US"/>
+              </w:rPr>
+            </w:pPr>
+          </w:p>
+        </w:tc>
+        <w:tc>
+          <w:tcPr>
+            <w:tcW w:w="1354" w:type="dxa"/>
+          </w:tcPr>
+          <w:p>
+            <w:pPr>
+              <w:rPr>
+                <w:sz w:val="20"/>
+                <w:szCs w:val="20"/>
+                <w:lang w:val="en-US"/>
+              </w:rPr>
+            </w:pPr>
+            <w:proofErr w:type="spellStart"/>
+            <w:r>
+              <w:rPr>
+                <w:sz w:val="20"/>
+                <w:szCs w:val="20"/>
+                <w:highlight w:val="yellow"/>
+                <w:lang w:val="en-US"/>
+              </w:rPr>
+              <w:t>pGA_TB</w:t>
+            </w:r>
+            <w:proofErr w:type="spellEnd"/>
+          </w:p>
+        </w:tc>
+        <w:tc>
+          <w:tcPr>
+            <w:tcW w:w="1260" w:type="dxa"/>
+          </w:tcPr>
+          <w:p>
+            <w:pPr>
+              <w:tabs>
+                <w:tab w:val="left" w:pos="840"/>
+              </w:tabs>
+              <w:rPr>
+                <w:sz w:val="20"/>
+                <w:szCs w:val="20"/>
+                <w:lang w:val="en-US"/>
+              </w:rPr>
+            </w:pPr>
+            <w:r>
+              <w:rPr>
+                <w:sz w:val="20"/>
+                <w:szCs w:val="20"/>
+                <w:lang w:val="en-US"/>
+              </w:rPr>
+              <w:t>1.35</w:t>
+            </w:r>
+          </w:p>
+        </w:tc>
+        <w:tc>
+          <w:tcPr>
+            <w:tcW w:w="1350" w:type="dxa"/>
+          </w:tcPr>
+          <w:p>
+            <w:pPr>
+              <w:rPr>
+                <w:sz w:val="20"/>
+                <w:szCs w:val="20"/>
+                <w:lang w:val="en-US"/>
+              </w:rPr>
+            </w:pPr>
+          </w:p>
+        </w:tc>
+        <w:tc>
+          <w:tcPr>
+            <w:tcW w:w="2678" w:type="dxa"/>
+          </w:tcPr>
+          <w:p>
+            <w:pPr>
+              <w:rPr>
+                <w:color w:val="000000" w:themeColor="text1"/>
+                <w:sz w:val="20"/>
+                <w:szCs w:val="20"/>
+                <w:lang w:val="en-US"/>
+              </w:rPr>
+            </w:pPr>
+            <w:r>
+              <w:rPr>
+                <w:color w:val="000000" w:themeColor="text1"/>
+                <w:sz w:val="20"/>
+                <w:szCs w:val="20"/>
+                <w:lang w:val="en-US"/>
+              </w:rPr>
+              <w:t xml:space="preserve">Also calculate this from </w:t>
+            </w:r>
+            <w:r>
+              <w:rPr>
+                <w:color w:val="000000" w:themeColor="text1"/>
+                <w:sz w:val="20"/>
+                <w:szCs w:val="20"/>
+                <w:lang w:val="en-US"/>
+              </w:rPr>
+              <w:t xml:space="preserve">Doerge (2005) paper on acrylamide in mice. </w:t>
+            </w:r>
+          </w:p>
+          <w:p>
+            <w:pPr>
+              <w:rPr>
+                <w:color w:val="000000" w:themeColor="text1"/>
+                <w:sz w:val="20"/>
+                <w:szCs w:val="20"/>
+                <w:lang w:val="en-GB"/>
+              </w:rPr>
+            </w:pPr>
+            <w:r>
+              <w:rPr>
+                <w:color w:val="000000" w:themeColor="text1"/>
+                <w:sz w:val="20"/>
+                <w:szCs w:val="20"/>
+                <w:lang w:val="en-GB"/>
+              </w:rPr>
+              <w:t xml:space="preserve">Calculations from tissue </w:t>
+            </w:r>
+            <w:proofErr w:type="spellStart"/>
+            <w:r>
+              <w:rPr>
+                <w:color w:val="000000" w:themeColor="text1"/>
+                <w:sz w:val="20"/>
+                <w:szCs w:val="20"/>
+                <w:lang w:val="en-GB"/>
+              </w:rPr>
+              <w:t>blod</w:t>
+            </w:r>
+            <w:proofErr w:type="spellEnd"/>
+            <w:r>
+              <w:rPr>
+                <w:color w:val="000000" w:themeColor="text1"/>
+                <w:sz w:val="20"/>
+                <w:szCs w:val="20"/>
+                <w:lang w:val="en-GB"/>
+              </w:rPr>
+              <w:t xml:space="preserve"> using the analysed values for muscle.</w:t>
+            </w:r>
+          </w:p>
+          <w:p>
+            <w:pPr>
+              <w:rPr>
+                <w:color w:val="000000" w:themeColor="text1"/>
+                <w:sz w:val="20"/>
+                <w:szCs w:val="20"/>
+                <w:lang w:val="en-GB"/>
+              </w:rPr>
+            </w:pPr>
+            <w:r>
+              <w:rPr>
+                <w:color w:val="000000" w:themeColor="text1"/>
+                <w:sz w:val="20"/>
+                <w:szCs w:val="20"/>
+                <w:lang w:val="en-GB"/>
+              </w:rPr>
+              <w:t>Male 1h 1.0/0.8=1.25</w:t>
+            </w:r>
+          </w:p>
+          <w:p>
+            <w:pPr>
+              <w:rPr>
+                <w:color w:val="000000" w:themeColor="text1"/>
+                <w:sz w:val="20"/>
+                <w:szCs w:val="20"/>
+                <w:lang w:val="en-GB"/>
+              </w:rPr>
+            </w:pPr>
+            <w:r>
+              <w:rPr>
+                <w:color w:val="000000" w:themeColor="text1"/>
+                <w:sz w:val="20"/>
+                <w:szCs w:val="20"/>
+                <w:lang w:val="en-GB"/>
+              </w:rPr>
+              <w:t>Male 2h 00.63/0.5=1.26</w:t>
+            </w:r>
+          </w:p>
+          <w:p>
+            <w:pPr>
+              <w:rPr>
+                <w:color w:val="000000" w:themeColor="text1"/>
+                <w:sz w:val="20"/>
+                <w:szCs w:val="20"/>
+                <w:lang w:val="en-GB"/>
+              </w:rPr>
+            </w:pPr>
+            <w:r>
+              <w:rPr>
+                <w:color w:val="000000" w:themeColor="text1"/>
+                <w:sz w:val="20"/>
+                <w:szCs w:val="20"/>
+                <w:lang w:val="en-GB"/>
+              </w:rPr>
+              <w:t>Female 1h 0.87/0.63=1.38</w:t>
+            </w:r>
+          </w:p>
+          <w:p>
+            <w:pPr>
+              <w:rPr>
+                <w:color w:val="000000" w:themeColor="text1"/>
+                <w:sz w:val="20"/>
+                <w:szCs w:val="20"/>
+                <w:lang w:val="en-GB"/>
+              </w:rPr>
+            </w:pPr>
+            <w:r>
+              <w:rPr>
+                <w:color w:val="000000" w:themeColor="text1"/>
+                <w:sz w:val="20"/>
+                <w:szCs w:val="20"/>
+                <w:lang w:val="en-GB"/>
+              </w:rPr>
+              <w:t>Female 2h 0.58/0.39=1.49</w:t>
+            </w:r>
+          </w:p>
+          <w:p>
+            <w:pPr>
+              <w:rPr>
+                <w:color w:val="000000" w:themeColor="text1"/>
+                <w:sz w:val="20"/>
+                <w:szCs w:val="20"/>
+                <w:lang w:val="en-GB"/>
+              </w:rPr>
+            </w:pPr>
+            <w:r>
+              <w:rPr>
+                <w:color w:val="000000" w:themeColor="text1"/>
+                <w:sz w:val="20"/>
+                <w:szCs w:val="20"/>
+                <w:lang w:val="en-GB"/>
+              </w:rPr>
+              <w:t>The average would be 1.35</w:t>
+            </w:r>
+          </w:p>
+          <w:p>
+            <w:pPr>
+              <w:rPr>
+                <w:color w:val="000000" w:themeColor="text1"/>
+                <w:sz w:val="20"/>
+                <w:szCs w:val="20"/>
+                <w:lang w:val="en-GB"/>
+              </w:rPr>
+            </w:pPr>
+          </w:p>
+        </w:tc>
+      </w:tr>
+      <w:tr>
+        <w:tc>
+          <w:tcPr>
+            <w:tcW w:w="2421" w:type="dxa"/>
+            <w:vMerge w:val="restart"/>
+          </w:tcPr>
+          <w:p>
+            <w:pPr>
+              <w:rPr>
                 <w:color w:val="FFC000" w:themeColor="accent4"/>
                 <w:sz w:val="20"/>
                 <w:szCs w:val="20"/>
@@ -5483,7 +6004,6 @@
                 <w:szCs w:val="20"/>
                 <w:lang w:val="en-US"/>
               </w:rPr>
-              <w:lastRenderedPageBreak/>
               <w:t xml:space="preserve">Uptake rate constant from diet </w:t>
             </w:r>
           </w:p>
@@ -6291,7 +6811,7 @@
             <w:hyperlink r:id="rId8" w:history="1">
               <w:r>
                 <w:rPr>
-                  <w:rStyle w:val="Hyperlink"/>
+                  <w:rStyle w:val="Hyperkobling"/>
                   <w:rFonts w:ascii="Open Sans" w:hAnsi="Open Sans" w:cs="Open Sans"/>
                   <w:color w:val="006DB4"/>
                   <w:sz w:val="20"/>
@@ -6457,7 +6977,7 @@
             <w:hyperlink r:id="rId9" w:history="1">
               <w:r>
                 <w:rPr>
-                  <w:rStyle w:val="Hyperlink"/>
+                  <w:rStyle w:val="Hyperkobling"/>
                   <w:rFonts w:ascii="Open Sans" w:hAnsi="Open Sans" w:cs="Open Sans"/>
                   <w:color w:val="006DB4"/>
                   <w:sz w:val="20"/>
@@ -6491,6 +7011,7 @@
                 <w:szCs w:val="20"/>
                 <w:lang w:val="en-US"/>
               </w:rPr>
+              <w:lastRenderedPageBreak/>
               <w:t>Maximum velocity for enzymatic reaction with EH</w:t>
             </w:r>
           </w:p>
@@ -9597,10 +10118,10 @@
     <w:name w:val="Normal"/>
     <w:qFormat/>
   </w:style>
-  <w:style w:type="paragraph" w:styleId="Heading1">
+  <w:style w:type="paragraph" w:styleId="Overskrift1">
     <w:name w:val="heading 1"/>
     <w:basedOn w:val="Normal"/>
-    <w:link w:val="Heading1Char"/>
+    <w:link w:val="Overskrift1Tegn"/>
     <w:uiPriority w:val="9"/>
     <w:qFormat/>
     <w:rsid w:val="00A170D4"/>
@@ -9618,13 +10139,12 @@
       <w:lang w:eastAsia="nb-NO"/>
     </w:rPr>
   </w:style>
-  <w:style w:type="character" w:default="1" w:styleId="DefaultParagraphFont">
+  <w:style w:type="character" w:default="1" w:styleId="Standardskriftforavsnitt">
     <w:name w:val="Default Paragraph Font"/>
     <w:uiPriority w:val="1"/>
-    <w:semiHidden/>
     <w:unhideWhenUsed/>
   </w:style>
-  <w:style w:type="table" w:default="1" w:styleId="TableNormal">
+  <w:style w:type="table" w:default="1" w:styleId="Vanligtabell">
     <w:name w:val="Normal Table"/>
     <w:uiPriority w:val="99"/>
     <w:semiHidden/>
@@ -9639,15 +10159,15 @@
       </w:tblCellMar>
     </w:tblPr>
   </w:style>
-  <w:style w:type="numbering" w:default="1" w:styleId="NoList">
+  <w:style w:type="numbering" w:default="1" w:styleId="Ingenliste">
     <w:name w:val="No List"/>
     <w:uiPriority w:val="99"/>
     <w:semiHidden/>
     <w:unhideWhenUsed/>
   </w:style>
-  <w:style w:type="table" w:styleId="TableGrid">
+  <w:style w:type="table" w:styleId="Tabellrutenett">
     <w:name w:val="Table Grid"/>
-    <w:basedOn w:val="TableNormal"/>
+    <w:basedOn w:val="Vanligtabell"/>
     <w:uiPriority w:val="39"/>
     <w:rsid w:val="0071215F"/>
     <w:pPr>
@@ -9664,7 +10184,7 @@
       </w:tblBorders>
     </w:tblPr>
   </w:style>
-  <w:style w:type="paragraph" w:styleId="ListParagraph">
+  <w:style w:type="paragraph" w:styleId="Listeavsnitt">
     <w:name w:val="List Paragraph"/>
     <w:basedOn w:val="Normal"/>
     <w:uiPriority w:val="34"/>
@@ -9675,9 +10195,9 @@
       <w:contextualSpacing/>
     </w:pPr>
   </w:style>
-  <w:style w:type="character" w:styleId="PlaceholderText">
+  <w:style w:type="character" w:styleId="Plassholdertekst">
     <w:name w:val="Placeholder Text"/>
-    <w:basedOn w:val="DefaultParagraphFont"/>
+    <w:basedOn w:val="Standardskriftforavsnitt"/>
     <w:uiPriority w:val="99"/>
     <w:semiHidden/>
     <w:rsid w:val="00726A91"/>
@@ -9685,10 +10205,10 @@
       <w:color w:val="808080"/>
     </w:rPr>
   </w:style>
-  <w:style w:type="paragraph" w:styleId="Header">
+  <w:style w:type="paragraph" w:styleId="Topptekst">
     <w:name w:val="header"/>
     <w:basedOn w:val="Normal"/>
-    <w:link w:val="HeaderChar"/>
+    <w:link w:val="TopptekstTegn"/>
     <w:uiPriority w:val="99"/>
     <w:unhideWhenUsed/>
     <w:rsid w:val="00A94ED8"/>
@@ -9700,17 +10220,17 @@
       <w:spacing w:after="0" w:line="240" w:lineRule="auto"/>
     </w:pPr>
   </w:style>
-  <w:style w:type="character" w:customStyle="1" w:styleId="HeaderChar">
-    <w:name w:val="Header Char"/>
-    <w:basedOn w:val="DefaultParagraphFont"/>
-    <w:link w:val="Header"/>
+  <w:style w:type="character" w:customStyle="1" w:styleId="TopptekstTegn">
+    <w:name w:val="Topptekst Tegn"/>
+    <w:basedOn w:val="Standardskriftforavsnitt"/>
+    <w:link w:val="Topptekst"/>
     <w:uiPriority w:val="99"/>
     <w:rsid w:val="00A94ED8"/>
   </w:style>
-  <w:style w:type="paragraph" w:styleId="Footer">
+  <w:style w:type="paragraph" w:styleId="Bunntekst">
     <w:name w:val="footer"/>
     <w:basedOn w:val="Normal"/>
-    <w:link w:val="FooterChar"/>
+    <w:link w:val="BunntekstTegn"/>
     <w:uiPriority w:val="99"/>
     <w:unhideWhenUsed/>
     <w:rsid w:val="00A94ED8"/>
@@ -9722,16 +10242,16 @@
       <w:spacing w:after="0" w:line="240" w:lineRule="auto"/>
     </w:pPr>
   </w:style>
-  <w:style w:type="character" w:customStyle="1" w:styleId="FooterChar">
-    <w:name w:val="Footer Char"/>
-    <w:basedOn w:val="DefaultParagraphFont"/>
-    <w:link w:val="Footer"/>
+  <w:style w:type="character" w:customStyle="1" w:styleId="BunntekstTegn">
+    <w:name w:val="Bunntekst Tegn"/>
+    <w:basedOn w:val="Standardskriftforavsnitt"/>
+    <w:link w:val="Bunntekst"/>
     <w:uiPriority w:val="99"/>
     <w:rsid w:val="00A94ED8"/>
   </w:style>
-  <w:style w:type="character" w:styleId="Hyperlink">
+  <w:style w:type="character" w:styleId="Hyperkobling">
     <w:name w:val="Hyperlink"/>
-    <w:basedOn w:val="DefaultParagraphFont"/>
+    <w:basedOn w:val="Standardskriftforavsnitt"/>
     <w:uiPriority w:val="99"/>
     <w:unhideWhenUsed/>
     <w:rsid w:val="002546A2"/>
@@ -9740,10 +10260,10 @@
       <w:u w:val="single"/>
     </w:rPr>
   </w:style>
-  <w:style w:type="character" w:customStyle="1" w:styleId="Heading1Char">
-    <w:name w:val="Heading 1 Char"/>
-    <w:basedOn w:val="DefaultParagraphFont"/>
-    <w:link w:val="Heading1"/>
+  <w:style w:type="character" w:customStyle="1" w:styleId="Overskrift1Tegn">
+    <w:name w:val="Overskrift 1 Tegn"/>
+    <w:basedOn w:val="Standardskriftforavsnitt"/>
+    <w:link w:val="Overskrift1"/>
     <w:uiPriority w:val="9"/>
     <w:rsid w:val="00A170D4"/>
     <w:rPr>
@@ -9756,7 +10276,7 @@
       <w:lang w:eastAsia="nb-NO"/>
     </w:rPr>
   </w:style>
-  <w:style w:type="paragraph" w:styleId="Caption">
+  <w:style w:type="paragraph" w:styleId="Bildetekst">
     <w:name w:val="caption"/>
     <w:basedOn w:val="Normal"/>
     <w:next w:val="Normal"/>
@@ -9773,6 +10293,44 @@
       <w:color w:val="44546A" w:themeColor="text2"/>
       <w:sz w:val="18"/>
       <w:szCs w:val="18"/>
+    </w:rPr>
+  </w:style>
+  <w:style w:type="character" w:styleId="Merknadsreferanse">
+    <w:name w:val="annotation reference"/>
+    <w:basedOn w:val="Standardskriftforavsnitt"/>
+    <w:uiPriority w:val="99"/>
+    <w:semiHidden/>
+    <w:unhideWhenUsed/>
+    <w:rsid w:val="007E214A"/>
+    <w:rPr>
+      <w:sz w:val="16"/>
+      <w:szCs w:val="16"/>
+    </w:rPr>
+  </w:style>
+  <w:style w:type="paragraph" w:styleId="Merknadstekst">
+    <w:name w:val="annotation text"/>
+    <w:basedOn w:val="Normal"/>
+    <w:link w:val="MerknadstekstTegn"/>
+    <w:uiPriority w:val="99"/>
+    <w:unhideWhenUsed/>
+    <w:rsid w:val="007E214A"/>
+    <w:pPr>
+      <w:spacing w:line="240" w:lineRule="auto"/>
+    </w:pPr>
+    <w:rPr>
+      <w:sz w:val="20"/>
+      <w:szCs w:val="20"/>
+    </w:rPr>
+  </w:style>
+  <w:style w:type="character" w:customStyle="1" w:styleId="MerknadstekstTegn">
+    <w:name w:val="Merknadstekst Tegn"/>
+    <w:basedOn w:val="Standardskriftforavsnitt"/>
+    <w:link w:val="Merknadstekst"/>
+    <w:uiPriority w:val="99"/>
+    <w:rsid w:val="007E214A"/>
+    <w:rPr>
+      <w:sz w:val="20"/>
+      <w:szCs w:val="20"/>
     </w:rPr>
   </w:style>
 </w:styles>

</xml_diff>

<commit_message>
Checked the Miller et al 1981, and no blood concentrations of GA was reported. pAA_KB could be calculated, but was dependent on the use of blood oncentrations or serum concentrations.
</commit_message>
<xml_diff>
--- a/parameters_new_Tien_250616_.docx
+++ b/parameters_new_Tien_250616_.docx
@@ -1026,27 +1026,7 @@
           <w:szCs w:val="20"/>
           <w:lang w:val="en-US"/>
         </w:rPr>
-        <w:t xml:space="preserve"> versa in Walker … I would have expected that the values </w:t>
-      </w:r>
-      <w:proofErr w:type="gramStart"/>
-      <w:r>
-        <w:rPr>
-          <w:color w:val="7030A0"/>
-          <w:sz w:val="20"/>
-          <w:szCs w:val="20"/>
-          <w:lang w:val="en-US"/>
-        </w:rPr>
-        <w:t>vary</w:t>
-      </w:r>
-      <w:proofErr w:type="gramEnd"/>
-      <w:r>
-        <w:rPr>
-          <w:color w:val="7030A0"/>
-          <w:sz w:val="20"/>
-          <w:szCs w:val="20"/>
-          <w:lang w:val="en-US"/>
-        </w:rPr>
-        <w:t xml:space="preserve"> but the ratio would be preserved </w:t>
+        <w:t xml:space="preserve"> versa in Walker … I would have expected that the values vary but the ratio would be preserved </w:t>
       </w:r>
     </w:p>
     <w:p>
@@ -3178,27 +3158,7 @@
                 <w:szCs w:val="20"/>
                 <w:lang w:val="en-US"/>
               </w:rPr>
-              <w:t xml:space="preserve">Blood </w:t>
-            </w:r>
-            <w:proofErr w:type="gramStart"/>
-            <w:r>
-              <w:rPr>
-                <w:color w:val="70AD47" w:themeColor="accent6"/>
-                <w:sz w:val="20"/>
-                <w:szCs w:val="20"/>
-                <w:lang w:val="en-US"/>
-              </w:rPr>
-              <w:t>flow</w:t>
-            </w:r>
-            <w:proofErr w:type="gramEnd"/>
-            <w:r>
-              <w:rPr>
-                <w:color w:val="70AD47" w:themeColor="accent6"/>
-                <w:sz w:val="20"/>
-                <w:szCs w:val="20"/>
-                <w:lang w:val="en-US"/>
-              </w:rPr>
-              <w:t xml:space="preserve"> to the liver as fraction of QCC</w:t>
+              <w:t>Blood flow to the liver as fraction of QCC</w:t>
             </w:r>
           </w:p>
         </w:tc>
@@ -3311,27 +3271,7 @@
                 <w:szCs w:val="20"/>
                 <w:lang w:val="en-US"/>
               </w:rPr>
-              <w:t xml:space="preserve">Blood </w:t>
-            </w:r>
-            <w:proofErr w:type="gramStart"/>
-            <w:r>
-              <w:rPr>
-                <w:color w:val="70AD47" w:themeColor="accent6"/>
-                <w:sz w:val="20"/>
-                <w:szCs w:val="20"/>
-                <w:lang w:val="en-US"/>
-              </w:rPr>
-              <w:t>flow</w:t>
-            </w:r>
-            <w:proofErr w:type="gramEnd"/>
-            <w:r>
-              <w:rPr>
-                <w:color w:val="70AD47" w:themeColor="accent6"/>
-                <w:sz w:val="20"/>
-                <w:szCs w:val="20"/>
-                <w:lang w:val="en-US"/>
-              </w:rPr>
-              <w:t xml:space="preserve"> to the kidney as fraction of QCC</w:t>
+              <w:t>Blood flow to the kidney as fraction of QCC</w:t>
             </w:r>
           </w:p>
         </w:tc>
@@ -3497,19 +3437,9 @@
                 <w:szCs w:val="20"/>
                 <w:lang w:val="en-US"/>
               </w:rPr>
-              <w:t>1-</w:t>
-            </w:r>
-            <w:proofErr w:type="gramStart"/>
-            <w:r>
-              <w:rPr>
-                <w:sz w:val="20"/>
-                <w:szCs w:val="20"/>
-                <w:lang w:val="en-US"/>
-              </w:rPr>
-              <w:t>sum(</w:t>
+              <w:t>1-sum(</w:t>
             </w:r>
             <w:proofErr w:type="spellStart"/>
-            <w:proofErr w:type="gramEnd"/>
             <w:r>
               <w:rPr>
                 <w:sz w:val="20"/>
@@ -3907,7 +3837,6 @@
               <w:t xml:space="preserve"> </w:t>
             </w:r>
             <w:proofErr w:type="spellStart"/>
-            <w:proofErr w:type="gramStart"/>
             <w:r>
               <w:rPr>
                 <w:color w:val="ED7D31" w:themeColor="accent2"/>
@@ -3918,7 +3847,6 @@
               <w:t>can not</w:t>
             </w:r>
             <w:proofErr w:type="spellEnd"/>
-            <w:proofErr w:type="gramEnd"/>
             <w:r>
               <w:rPr>
                 <w:color w:val="ED7D31" w:themeColor="accent2"/>
@@ -4258,27 +4186,7 @@
                 <w:szCs w:val="20"/>
                 <w:lang w:val="en-US"/>
               </w:rPr>
-              <w:t xml:space="preserve"> </w:t>
-            </w:r>
-            <w:proofErr w:type="gramStart"/>
-            <w:r>
-              <w:rPr>
-                <w:color w:val="000000" w:themeColor="text1"/>
-                <w:sz w:val="20"/>
-                <w:szCs w:val="20"/>
-                <w:lang w:val="en-US"/>
-              </w:rPr>
-              <w:t>reed out</w:t>
-            </w:r>
-            <w:proofErr w:type="gramEnd"/>
-            <w:r>
-              <w:rPr>
-                <w:color w:val="000000" w:themeColor="text1"/>
-                <w:sz w:val="20"/>
-                <w:szCs w:val="20"/>
-                <w:lang w:val="en-US"/>
-              </w:rPr>
-              <w:t xml:space="preserve"> from</w:t>
+              <w:t xml:space="preserve"> reed out from</w:t>
             </w:r>
             <w:r>
               <w:rPr>
@@ -4289,6 +4197,223 @@
               </w:rPr>
               <w:t xml:space="preserve"> Miller et al. 1981</w:t>
             </w:r>
+          </w:p>
+          <w:p>
+            <w:pPr>
+              <w:rPr>
+                <w:color w:val="000000" w:themeColor="text1"/>
+                <w:sz w:val="20"/>
+                <w:szCs w:val="20"/>
+                <w:lang w:val="en-US"/>
+              </w:rPr>
+            </w:pPr>
+            <w:r>
+              <w:rPr>
+                <w:color w:val="000000" w:themeColor="text1"/>
+                <w:sz w:val="20"/>
+                <w:szCs w:val="20"/>
+                <w:lang w:val="en-US"/>
+              </w:rPr>
+              <w:t xml:space="preserve">Calculation from Miller et al </w:t>
+            </w:r>
+          </w:p>
+          <w:p>
+            <w:pPr>
+              <w:rPr>
+                <w:color w:val="000000" w:themeColor="text1"/>
+                <w:sz w:val="20"/>
+                <w:szCs w:val="20"/>
+                <w:lang w:val="en-US"/>
+              </w:rPr>
+            </w:pPr>
+          </w:p>
+          <w:p>
+            <w:pPr>
+              <w:rPr>
+                <w:color w:val="000000" w:themeColor="text1"/>
+                <w:sz w:val="20"/>
+                <w:szCs w:val="20"/>
+                <w:lang w:val="en-US"/>
+              </w:rPr>
+            </w:pPr>
+            <w:proofErr w:type="spellStart"/>
+            <w:r>
+              <w:rPr>
+                <w:color w:val="000000" w:themeColor="text1"/>
+                <w:sz w:val="20"/>
+                <w:szCs w:val="20"/>
+                <w:lang w:val="en-US"/>
+              </w:rPr>
+              <w:t>pAA_KidneyBlood</w:t>
+            </w:r>
+            <w:proofErr w:type="spellEnd"/>
+            <w:r>
+              <w:rPr>
+                <w:color w:val="000000" w:themeColor="text1"/>
+                <w:sz w:val="20"/>
+                <w:szCs w:val="20"/>
+                <w:lang w:val="en-US"/>
+              </w:rPr>
+              <w:t xml:space="preserve">: </w:t>
+            </w:r>
+          </w:p>
+          <w:p>
+            <w:pPr>
+              <w:rPr>
+                <w:color w:val="000000" w:themeColor="text1"/>
+                <w:sz w:val="20"/>
+                <w:szCs w:val="20"/>
+                <w:lang w:val="en-US"/>
+              </w:rPr>
+            </w:pPr>
+            <w:r>
+              <w:rPr>
+                <w:color w:val="000000" w:themeColor="text1"/>
+                <w:sz w:val="20"/>
+                <w:szCs w:val="20"/>
+                <w:lang w:val="en-US"/>
+              </w:rPr>
+              <w:t xml:space="preserve">Blood at 24 h: </w:t>
+            </w:r>
+            <w:proofErr w:type="spellStart"/>
+            <w:r>
+              <w:rPr>
+                <w:color w:val="000000" w:themeColor="text1"/>
+                <w:sz w:val="20"/>
+                <w:szCs w:val="20"/>
+                <w:lang w:val="en-US"/>
+              </w:rPr>
+              <w:t>approx</w:t>
+            </w:r>
+            <w:proofErr w:type="spellEnd"/>
+            <w:r>
+              <w:rPr>
+                <w:color w:val="000000" w:themeColor="text1"/>
+                <w:sz w:val="20"/>
+                <w:szCs w:val="20"/>
+                <w:lang w:val="en-US"/>
+              </w:rPr>
+              <w:t xml:space="preserve">  10% of the dose 10 mg/kg = 1 mg/kg</w:t>
+            </w:r>
+          </w:p>
+          <w:p>
+            <w:pPr>
+              <w:rPr>
+                <w:color w:val="000000" w:themeColor="text1"/>
+                <w:sz w:val="20"/>
+                <w:szCs w:val="20"/>
+                <w:lang w:val="en-US"/>
+              </w:rPr>
+            </w:pPr>
+            <w:r>
+              <w:rPr>
+                <w:color w:val="000000" w:themeColor="text1"/>
+                <w:sz w:val="20"/>
+                <w:szCs w:val="20"/>
+                <w:lang w:val="en-US"/>
+              </w:rPr>
+              <w:t>If plasma 24 h: approx. 0.12 of the dose 10 mg/kg = 0.012</w:t>
+            </w:r>
+          </w:p>
+          <w:p>
+            <w:pPr>
+              <w:rPr>
+                <w:color w:val="000000" w:themeColor="text1"/>
+                <w:sz w:val="20"/>
+                <w:szCs w:val="20"/>
+                <w:lang w:val="en-US"/>
+              </w:rPr>
+            </w:pPr>
+            <w:r>
+              <w:rPr>
+                <w:color w:val="000000" w:themeColor="text1"/>
+                <w:sz w:val="20"/>
+                <w:szCs w:val="20"/>
+                <w:lang w:val="en-US"/>
+              </w:rPr>
+              <w:lastRenderedPageBreak/>
+              <w:t>Kidney at 24 h: approx. 0.13 of the dose 10 mg/kg = 0.013</w:t>
+            </w:r>
+          </w:p>
+          <w:p>
+            <w:pPr>
+              <w:rPr>
+                <w:color w:val="000000" w:themeColor="text1"/>
+                <w:sz w:val="20"/>
+                <w:szCs w:val="20"/>
+                <w:lang w:val="en-US"/>
+              </w:rPr>
+            </w:pPr>
+            <w:proofErr w:type="spellStart"/>
+            <w:r>
+              <w:rPr>
+                <w:color w:val="000000" w:themeColor="text1"/>
+                <w:sz w:val="20"/>
+                <w:szCs w:val="20"/>
+                <w:lang w:val="en-US"/>
+              </w:rPr>
+              <w:t>pAA_KB</w:t>
+            </w:r>
+            <w:proofErr w:type="spellEnd"/>
+            <w:r>
+              <w:rPr>
+                <w:color w:val="000000" w:themeColor="text1"/>
+                <w:sz w:val="20"/>
+                <w:szCs w:val="20"/>
+                <w:lang w:val="en-US"/>
+              </w:rPr>
+              <w:t xml:space="preserve"> = 0.013/1 = 0.013 (using blood values)</w:t>
+            </w:r>
+          </w:p>
+          <w:p>
+            <w:pPr>
+              <w:rPr>
+                <w:color w:val="000000" w:themeColor="text1"/>
+                <w:sz w:val="20"/>
+                <w:szCs w:val="20"/>
+                <w:lang w:val="en-US"/>
+              </w:rPr>
+            </w:pPr>
+            <w:proofErr w:type="spellStart"/>
+            <w:r>
+              <w:rPr>
+                <w:color w:val="000000" w:themeColor="text1"/>
+                <w:sz w:val="20"/>
+                <w:szCs w:val="20"/>
+                <w:lang w:val="en-US"/>
+              </w:rPr>
+              <w:t>pAA_KB</w:t>
+            </w:r>
+            <w:proofErr w:type="spellEnd"/>
+            <w:r>
+              <w:rPr>
+                <w:color w:val="000000" w:themeColor="text1"/>
+                <w:sz w:val="20"/>
+                <w:szCs w:val="20"/>
+                <w:lang w:val="en-US"/>
+              </w:rPr>
+              <w:t xml:space="preserve"> = 0.013/0.012 = </w:t>
+            </w:r>
+            <w:r>
+              <w:rPr>
+                <w:color w:val="000000" w:themeColor="text1"/>
+                <w:sz w:val="20"/>
+                <w:szCs w:val="20"/>
+                <w:highlight w:val="yellow"/>
+                <w:lang w:val="en-US"/>
+              </w:rPr>
+              <w:t>1,08</w:t>
+            </w:r>
+          </w:p>
+          <w:p>
+            <w:pPr>
+              <w:rPr>
+                <w:color w:val="000000" w:themeColor="text1"/>
+                <w:sz w:val="20"/>
+                <w:szCs w:val="20"/>
+                <w:lang w:val="en-US"/>
+              </w:rPr>
+            </w:pPr>
           </w:p>
           <w:p>
             <w:pPr>
@@ -4541,6 +4666,15 @@
                 <w:lang w:val="en-US"/>
               </w:rPr>
             </w:pPr>
+            <w:r>
+              <w:rPr>
+                <w:color w:val="000000" w:themeColor="text1"/>
+                <w:sz w:val="20"/>
+                <w:szCs w:val="20"/>
+                <w:lang w:val="en-US"/>
+              </w:rPr>
+              <w:t xml:space="preserve">There is no data on GA in Miller. </w:t>
+            </w:r>
           </w:p>
         </w:tc>
       </w:tr>
@@ -4658,25 +4792,14 @@
                 <w:lang w:val="en-US"/>
               </w:rPr>
             </w:pPr>
-            <w:proofErr w:type="gramStart"/>
-            <w:r>
-              <w:rPr>
-                <w:color w:val="000000" w:themeColor="text1"/>
-                <w:sz w:val="20"/>
-                <w:szCs w:val="20"/>
-                <w:lang w:val="en-US"/>
-              </w:rPr>
-              <w:t>calculate</w:t>
-            </w:r>
-            <w:proofErr w:type="gramEnd"/>
-            <w:r>
-              <w:rPr>
-                <w:color w:val="000000" w:themeColor="text1"/>
-                <w:sz w:val="20"/>
-                <w:szCs w:val="20"/>
-                <w:lang w:val="en-US"/>
-              </w:rPr>
-              <w:t xml:space="preserve"> this from </w:t>
+            <w:r>
+              <w:rPr>
+                <w:color w:val="000000" w:themeColor="text1"/>
+                <w:sz w:val="20"/>
+                <w:szCs w:val="20"/>
+                <w:lang w:val="en-US"/>
+              </w:rPr>
+              <w:t xml:space="preserve">calculate this from </w:t>
             </w:r>
             <w:r>
               <w:rPr>
@@ -6384,6 +6507,7 @@
                 <w:szCs w:val="20"/>
                 <w:lang w:val="en-US"/>
               </w:rPr>
+              <w:lastRenderedPageBreak/>
               <w:t>Binding rate constant AA to GSH</w:t>
             </w:r>
           </w:p>
@@ -7011,7 +7135,6 @@
                 <w:szCs w:val="20"/>
                 <w:lang w:val="en-US"/>
               </w:rPr>
-              <w:lastRenderedPageBreak/>
               <w:t>Maximum velocity for enzymatic reaction with EH</w:t>
             </w:r>
           </w:p>
@@ -10142,6 +10265,7 @@
   <w:style w:type="character" w:default="1" w:styleId="Standardskriftforavsnitt">
     <w:name w:val="Default Paragraph Font"/>
     <w:uiPriority w:val="1"/>
+    <w:semiHidden/>
     <w:unhideWhenUsed/>
   </w:style>
   <w:style w:type="table" w:default="1" w:styleId="Vanligtabell">

</xml_diff>